<commit_message>
Added goblet puzzle and nim
</commit_message>
<xml_diff>
--- a/sins-design-doc.docx
+++ b/sins-design-doc.docx
@@ -85,6 +85,138 @@
           <w:b/>
         </w:rPr>
       </w:pPr>
+      <w:r>
+        <w:rPr>
+          <w:b/>
+        </w:rPr>
+        <w:tab/>
+        <w:t>Puzzles:</w:t>
+      </w:r>
+    </w:p>
+    <w:p>
+      <w:pPr>
+        <w:pStyle w:val="ListParagraph"/>
+        <w:numPr>
+          <w:ilvl w:val="0"/>
+          <w:numId w:val="3"/>
+        </w:numPr>
+        <w:rPr>
+          <w:b/>
+        </w:rPr>
+      </w:pPr>
+      <w:r>
+        <w:rPr>
+          <w:b/>
+        </w:rPr>
+        <w:t xml:space="preserve">Goblet Puzzle – </w:t>
+      </w:r>
+      <w:r>
+        <w:t xml:space="preserve">In this puzzle, the player must arrange </w:t>
+      </w:r>
+      <w:r>
+        <w:t>9 goblets in the correct order. The player is given a series of hints in the form of a rhyme and rearranges the goblets according to the hints. The rhyme is as follows:</w:t>
+      </w:r>
+    </w:p>
+    <w:p>
+      <w:pPr>
+        <w:ind w:left="2160" w:firstLine="720"/>
+        <w:rPr>
+          <w:i/>
+        </w:rPr>
+      </w:pPr>
+      <w:r>
+        <w:rPr>
+          <w:i/>
+        </w:rPr>
+        <w:t>Two dead men, as far apart as can be,</w:t>
+      </w:r>
+    </w:p>
+    <w:p>
+      <w:pPr>
+        <w:ind w:left="2160" w:firstLine="720"/>
+        <w:rPr>
+          <w:i/>
+        </w:rPr>
+      </w:pPr>
+      <w:r>
+        <w:rPr>
+          <w:i/>
+        </w:rPr>
+        <w:t>While birds flock together in a group you see.</w:t>
+      </w:r>
+    </w:p>
+    <w:p>
+      <w:pPr>
+        <w:ind w:left="2160" w:firstLine="720"/>
+        <w:rPr>
+          <w:i/>
+        </w:rPr>
+      </w:pPr>
+      <w:r>
+        <w:rPr>
+          <w:i/>
+        </w:rPr>
+        <w:t>The vines surround the rose, both act as a wall,</w:t>
+      </w:r>
+    </w:p>
+    <w:p>
+      <w:pPr>
+        <w:ind w:left="2160" w:firstLine="720"/>
+        <w:rPr>
+          <w:i/>
+        </w:rPr>
+      </w:pPr>
+      <w:r>
+        <w:rPr>
+          <w:i/>
+        </w:rPr>
+        <w:t>The shortest one stands in the middle of it all.</w:t>
+      </w:r>
+    </w:p>
+    <w:p>
+      <w:pPr>
+        <w:ind w:left="2160" w:firstLine="720"/>
+        <w:rPr>
+          <w:i/>
+        </w:rPr>
+      </w:pPr>
+      <w:r>
+        <w:rPr>
+          <w:i/>
+        </w:rPr>
+        <w:t>Silver always has gold directly to the west,</w:t>
+      </w:r>
+    </w:p>
+    <w:p>
+      <w:pPr>
+        <w:ind w:left="2160" w:firstLine="720"/>
+        <w:rPr>
+          <w:i/>
+        </w:rPr>
+      </w:pPr>
+      <w:r>
+        <w:rPr>
+          <w:i/>
+        </w:rPr>
+        <w:t>And now you know enough to figure out the rest.</w:t>
+      </w:r>
+    </w:p>
+    <w:p>
+      <w:pPr>
+        <w:ind w:left="2160" w:firstLine="720"/>
+      </w:pPr>
+    </w:p>
+    <w:p>
+      <w:r>
+        <w:tab/>
+      </w:r>
+      <w:r>
+        <w:tab/>
+      </w:r>
+      <w:r>
+        <w:tab/>
+        <w:t>The order and appearance of the goblets are in an image file.</w:t>
+      </w:r>
     </w:p>
     <w:p>
       <w:pPr>
@@ -93,11 +225,108 @@
           <w:b/>
         </w:rPr>
       </w:pPr>
+    </w:p>
+    <w:p>
+      <w:pPr>
+        <w:ind w:firstLine="720"/>
+        <w:rPr>
+          <w:b/>
+        </w:rPr>
+      </w:pPr>
       <w:r>
         <w:rPr>
           <w:b/>
         </w:rPr>
         <w:t>Level 3 – Greed:</w:t>
+      </w:r>
+    </w:p>
+    <w:p>
+      <w:pPr>
+        <w:ind w:firstLine="720"/>
+        <w:rPr>
+          <w:b/>
+        </w:rPr>
+      </w:pPr>
+      <w:r>
+        <w:rPr>
+          <w:b/>
+        </w:rPr>
+        <w:tab/>
+        <w:t>Puzzles:</w:t>
+      </w:r>
+      <w:bookmarkStart w:id="0" w:name="_GoBack"/>
+      <w:bookmarkEnd w:id="0"/>
+    </w:p>
+    <w:p>
+      <w:pPr>
+        <w:pStyle w:val="ListParagraph"/>
+        <w:numPr>
+          <w:ilvl w:val="0"/>
+          <w:numId w:val="2"/>
+        </w:numPr>
+        <w:rPr>
+          <w:b/>
+        </w:rPr>
+      </w:pPr>
+      <w:proofErr w:type="spellStart"/>
+      <w:r>
+        <w:rPr>
+          <w:b/>
+        </w:rPr>
+        <w:t>Nim</w:t>
+      </w:r>
+      <w:proofErr w:type="spellEnd"/>
+      <w:r>
+        <w:rPr>
+          <w:b/>
+        </w:rPr>
+        <w:t xml:space="preserve"> </w:t>
+      </w:r>
+      <w:r>
+        <w:rPr>
+          <w:b/>
+        </w:rPr>
+        <w:t>–</w:t>
+      </w:r>
+      <w:r>
+        <w:rPr>
+          <w:b/>
+        </w:rPr>
+        <w:t xml:space="preserve"> </w:t>
+      </w:r>
+      <w:r>
+        <w:t xml:space="preserve">The player plays a game of </w:t>
+      </w:r>
+      <w:proofErr w:type="spellStart"/>
+      <w:r>
+        <w:t>Nim</w:t>
+      </w:r>
+      <w:proofErr w:type="spellEnd"/>
+      <w:r>
+        <w:t xml:space="preserve"> against an AI. There are 3 piles of coins, one with 3 coins, one with 5, and one with 7. Each turn the player or the AI will take at least 1 coin from a pile, but only from one pile. The AI will make random move</w:t>
+      </w:r>
+      <w:r>
+        <w:t>s until it recognizes one of three</w:t>
+      </w:r>
+      <w:r>
+        <w:t xml:space="preserve"> opportunities to win. The first is if there are only 2 piles and the number of coins</w:t>
+      </w:r>
+      <w:r>
+        <w:t xml:space="preserve"> in each is</w:t>
+      </w:r>
+      <w:r>
+        <w:t xml:space="preserve"> not equal</w:t>
+      </w:r>
+      <w:r>
+        <w:t xml:space="preserve">, the AI will take enough coins from one pile to make the two piles equal. The second is if there are 3 piles and 2 of the piles are equal to each other, the AI will take the entire pile that is not equal to the other two. The third is if there is only one pile left, the AI will take the entire pile. There are other winning states for </w:t>
+      </w:r>
+      <w:proofErr w:type="spellStart"/>
+      <w:r>
+        <w:t>Nim</w:t>
+      </w:r>
+      <w:proofErr w:type="spellEnd"/>
+      <w:r>
+        <w:t>, but these are the only three states the AI will recognize in order to give the player a better chance of winning.</w:t>
       </w:r>
     </w:p>
     <w:p>
@@ -149,13 +378,22 @@
         <w:rPr>
           <w:b/>
         </w:rPr>
+        <w:lastRenderedPageBreak/>
         <w:t>Snail Racing Puzzle</w:t>
       </w:r>
       <w:r>
         <w:t xml:space="preserve"> – In this </w:t>
       </w:r>
       <w:r>
-        <w:t xml:space="preserve">puzzle, a player must catch a snail before it reaches the end of a grid. There are 3 levels for this puzzle. Each grid is 10x12 squares (height x width), and there is a separate starting point for both the snail and the player. The snail moves forwards horizontally one space each turn, and the player can move unidirectionally 3 spaces horizontally or vertically each turn. </w:t>
+        <w:t xml:space="preserve">puzzle, a player must catch a snail before it reaches the end of a grid. There are 3 levels for this puzzle. Each grid is 10x12 squares (height x width), and there is a separate starting point for both the snail and the player. The snail moves forwards horizontally one space each turn, and the player can move </w:t>
+      </w:r>
+      <w:proofErr w:type="spellStart"/>
+      <w:r>
+        <w:t>unidirectionally</w:t>
+      </w:r>
+      <w:proofErr w:type="spellEnd"/>
+      <w:r>
+        <w:t xml:space="preserve"> 3 spaces horizontally or vertically each turn. </w:t>
       </w:r>
       <w:r>
         <w:t xml:space="preserve">The player and snail move during the same turn. </w:t>
@@ -178,8 +416,6 @@
       <w:r>
         <w:t xml:space="preserve"> See excel doc for grid layouts and solutions to the levels.</w:t>
       </w:r>
-      <w:bookmarkStart w:id="0" w:name="_GoBack"/>
-      <w:bookmarkEnd w:id="0"/>
     </w:p>
     <w:p>
       <w:pPr>
@@ -372,8 +608,240 @@
       </w:rPr>
     </w:lvl>
   </w:abstractNum>
+  <w:abstractNum w:abstractNumId="1" w15:restartNumberingAfterBreak="0">
+    <w:nsid w:val="63590EA6"/>
+    <w:multiLevelType w:val="hybridMultilevel"/>
+    <w:tmpl w:val="37AC3448"/>
+    <w:lvl w:ilvl="0" w:tplc="04090001">
+      <w:start w:val="1"/>
+      <w:numFmt w:val="bullet"/>
+      <w:lvlText w:val=""/>
+      <w:lvlJc w:val="left"/>
+      <w:pPr>
+        <w:ind w:left="2160" w:hanging="360"/>
+      </w:pPr>
+      <w:rPr>
+        <w:rFonts w:ascii="Symbol" w:hAnsi="Symbol" w:hint="default"/>
+      </w:rPr>
+    </w:lvl>
+    <w:lvl w:ilvl="1" w:tplc="04090003">
+      <w:start w:val="1"/>
+      <w:numFmt w:val="bullet"/>
+      <w:lvlText w:val="o"/>
+      <w:lvlJc w:val="left"/>
+      <w:pPr>
+        <w:ind w:left="2880" w:hanging="360"/>
+      </w:pPr>
+      <w:rPr>
+        <w:rFonts w:ascii="Courier New" w:hAnsi="Courier New" w:cs="Courier New" w:hint="default"/>
+      </w:rPr>
+    </w:lvl>
+    <w:lvl w:ilvl="2" w:tplc="04090005" w:tentative="1">
+      <w:start w:val="1"/>
+      <w:numFmt w:val="bullet"/>
+      <w:lvlText w:val=""/>
+      <w:lvlJc w:val="left"/>
+      <w:pPr>
+        <w:ind w:left="3600" w:hanging="360"/>
+      </w:pPr>
+      <w:rPr>
+        <w:rFonts w:ascii="Wingdings" w:hAnsi="Wingdings" w:hint="default"/>
+      </w:rPr>
+    </w:lvl>
+    <w:lvl w:ilvl="3" w:tplc="04090001" w:tentative="1">
+      <w:start w:val="1"/>
+      <w:numFmt w:val="bullet"/>
+      <w:lvlText w:val=""/>
+      <w:lvlJc w:val="left"/>
+      <w:pPr>
+        <w:ind w:left="4320" w:hanging="360"/>
+      </w:pPr>
+      <w:rPr>
+        <w:rFonts w:ascii="Symbol" w:hAnsi="Symbol" w:hint="default"/>
+      </w:rPr>
+    </w:lvl>
+    <w:lvl w:ilvl="4" w:tplc="04090003" w:tentative="1">
+      <w:start w:val="1"/>
+      <w:numFmt w:val="bullet"/>
+      <w:lvlText w:val="o"/>
+      <w:lvlJc w:val="left"/>
+      <w:pPr>
+        <w:ind w:left="5040" w:hanging="360"/>
+      </w:pPr>
+      <w:rPr>
+        <w:rFonts w:ascii="Courier New" w:hAnsi="Courier New" w:cs="Courier New" w:hint="default"/>
+      </w:rPr>
+    </w:lvl>
+    <w:lvl w:ilvl="5" w:tplc="04090005" w:tentative="1">
+      <w:start w:val="1"/>
+      <w:numFmt w:val="bullet"/>
+      <w:lvlText w:val=""/>
+      <w:lvlJc w:val="left"/>
+      <w:pPr>
+        <w:ind w:left="5760" w:hanging="360"/>
+      </w:pPr>
+      <w:rPr>
+        <w:rFonts w:ascii="Wingdings" w:hAnsi="Wingdings" w:hint="default"/>
+      </w:rPr>
+    </w:lvl>
+    <w:lvl w:ilvl="6" w:tplc="04090001" w:tentative="1">
+      <w:start w:val="1"/>
+      <w:numFmt w:val="bullet"/>
+      <w:lvlText w:val=""/>
+      <w:lvlJc w:val="left"/>
+      <w:pPr>
+        <w:ind w:left="6480" w:hanging="360"/>
+      </w:pPr>
+      <w:rPr>
+        <w:rFonts w:ascii="Symbol" w:hAnsi="Symbol" w:hint="default"/>
+      </w:rPr>
+    </w:lvl>
+    <w:lvl w:ilvl="7" w:tplc="04090003" w:tentative="1">
+      <w:start w:val="1"/>
+      <w:numFmt w:val="bullet"/>
+      <w:lvlText w:val="o"/>
+      <w:lvlJc w:val="left"/>
+      <w:pPr>
+        <w:ind w:left="7200" w:hanging="360"/>
+      </w:pPr>
+      <w:rPr>
+        <w:rFonts w:ascii="Courier New" w:hAnsi="Courier New" w:cs="Courier New" w:hint="default"/>
+      </w:rPr>
+    </w:lvl>
+    <w:lvl w:ilvl="8" w:tplc="04090005" w:tentative="1">
+      <w:start w:val="1"/>
+      <w:numFmt w:val="bullet"/>
+      <w:lvlText w:val=""/>
+      <w:lvlJc w:val="left"/>
+      <w:pPr>
+        <w:ind w:left="7920" w:hanging="360"/>
+      </w:pPr>
+      <w:rPr>
+        <w:rFonts w:ascii="Wingdings" w:hAnsi="Wingdings" w:hint="default"/>
+      </w:rPr>
+    </w:lvl>
+  </w:abstractNum>
+  <w:abstractNum w:abstractNumId="2" w15:restartNumberingAfterBreak="0">
+    <w:nsid w:val="72D63CDB"/>
+    <w:multiLevelType w:val="hybridMultilevel"/>
+    <w:tmpl w:val="B93A7400"/>
+    <w:lvl w:ilvl="0" w:tplc="04090001">
+      <w:start w:val="1"/>
+      <w:numFmt w:val="bullet"/>
+      <w:lvlText w:val=""/>
+      <w:lvlJc w:val="left"/>
+      <w:pPr>
+        <w:ind w:left="2160" w:hanging="360"/>
+      </w:pPr>
+      <w:rPr>
+        <w:rFonts w:ascii="Symbol" w:hAnsi="Symbol" w:hint="default"/>
+      </w:rPr>
+    </w:lvl>
+    <w:lvl w:ilvl="1" w:tplc="04090003" w:tentative="1">
+      <w:start w:val="1"/>
+      <w:numFmt w:val="bullet"/>
+      <w:lvlText w:val="o"/>
+      <w:lvlJc w:val="left"/>
+      <w:pPr>
+        <w:ind w:left="2880" w:hanging="360"/>
+      </w:pPr>
+      <w:rPr>
+        <w:rFonts w:ascii="Courier New" w:hAnsi="Courier New" w:cs="Courier New" w:hint="default"/>
+      </w:rPr>
+    </w:lvl>
+    <w:lvl w:ilvl="2" w:tplc="04090005" w:tentative="1">
+      <w:start w:val="1"/>
+      <w:numFmt w:val="bullet"/>
+      <w:lvlText w:val=""/>
+      <w:lvlJc w:val="left"/>
+      <w:pPr>
+        <w:ind w:left="3600" w:hanging="360"/>
+      </w:pPr>
+      <w:rPr>
+        <w:rFonts w:ascii="Wingdings" w:hAnsi="Wingdings" w:hint="default"/>
+      </w:rPr>
+    </w:lvl>
+    <w:lvl w:ilvl="3" w:tplc="04090001" w:tentative="1">
+      <w:start w:val="1"/>
+      <w:numFmt w:val="bullet"/>
+      <w:lvlText w:val=""/>
+      <w:lvlJc w:val="left"/>
+      <w:pPr>
+        <w:ind w:left="4320" w:hanging="360"/>
+      </w:pPr>
+      <w:rPr>
+        <w:rFonts w:ascii="Symbol" w:hAnsi="Symbol" w:hint="default"/>
+      </w:rPr>
+    </w:lvl>
+    <w:lvl w:ilvl="4" w:tplc="04090003" w:tentative="1">
+      <w:start w:val="1"/>
+      <w:numFmt w:val="bullet"/>
+      <w:lvlText w:val="o"/>
+      <w:lvlJc w:val="left"/>
+      <w:pPr>
+        <w:ind w:left="5040" w:hanging="360"/>
+      </w:pPr>
+      <w:rPr>
+        <w:rFonts w:ascii="Courier New" w:hAnsi="Courier New" w:cs="Courier New" w:hint="default"/>
+      </w:rPr>
+    </w:lvl>
+    <w:lvl w:ilvl="5" w:tplc="04090005" w:tentative="1">
+      <w:start w:val="1"/>
+      <w:numFmt w:val="bullet"/>
+      <w:lvlText w:val=""/>
+      <w:lvlJc w:val="left"/>
+      <w:pPr>
+        <w:ind w:left="5760" w:hanging="360"/>
+      </w:pPr>
+      <w:rPr>
+        <w:rFonts w:ascii="Wingdings" w:hAnsi="Wingdings" w:hint="default"/>
+      </w:rPr>
+    </w:lvl>
+    <w:lvl w:ilvl="6" w:tplc="04090001" w:tentative="1">
+      <w:start w:val="1"/>
+      <w:numFmt w:val="bullet"/>
+      <w:lvlText w:val=""/>
+      <w:lvlJc w:val="left"/>
+      <w:pPr>
+        <w:ind w:left="6480" w:hanging="360"/>
+      </w:pPr>
+      <w:rPr>
+        <w:rFonts w:ascii="Symbol" w:hAnsi="Symbol" w:hint="default"/>
+      </w:rPr>
+    </w:lvl>
+    <w:lvl w:ilvl="7" w:tplc="04090003" w:tentative="1">
+      <w:start w:val="1"/>
+      <w:numFmt w:val="bullet"/>
+      <w:lvlText w:val="o"/>
+      <w:lvlJc w:val="left"/>
+      <w:pPr>
+        <w:ind w:left="7200" w:hanging="360"/>
+      </w:pPr>
+      <w:rPr>
+        <w:rFonts w:ascii="Courier New" w:hAnsi="Courier New" w:cs="Courier New" w:hint="default"/>
+      </w:rPr>
+    </w:lvl>
+    <w:lvl w:ilvl="8" w:tplc="04090005" w:tentative="1">
+      <w:start w:val="1"/>
+      <w:numFmt w:val="bullet"/>
+      <w:lvlText w:val=""/>
+      <w:lvlJc w:val="left"/>
+      <w:pPr>
+        <w:ind w:left="7920" w:hanging="360"/>
+      </w:pPr>
+      <w:rPr>
+        <w:rFonts w:ascii="Wingdings" w:hAnsi="Wingdings" w:hint="default"/>
+      </w:rPr>
+    </w:lvl>
+  </w:abstractNum>
   <w:num w:numId="1">
     <w:abstractNumId w:val="0"/>
+  </w:num>
+  <w:num w:numId="2">
+    <w:abstractNumId w:val="2"/>
+  </w:num>
+  <w:num w:numId="3">
+    <w:abstractNumId w:val="1"/>
   </w:num>
 </w:numbering>
 </file>

</xml_diff>

<commit_message>
added note about steps
</commit_message>
<xml_diff>
--- a/sins-design-doc.docx
+++ b/sins-design-doc.docx
@@ -81,10 +81,35 @@
     <w:p>
       <w:pPr>
         <w:ind w:firstLine="720"/>
-        <w:rPr>
-          <w:b/>
-        </w:rPr>
-      </w:pPr>
+      </w:pPr>
+      <w:r>
+        <w:rPr>
+          <w:b/>
+        </w:rPr>
+        <w:tab/>
+        <w:t>Steps:</w:t>
+      </w:r>
+      <w:r>
+        <w:rPr>
+          <w:b/>
+        </w:rPr>
+        <w:t xml:space="preserve"> </w:t>
+      </w:r>
+      <w:r>
+        <w:t>The steps to the escape room can be viewed in the gluttony steps pdf.</w:t>
+      </w:r>
+      <w:bookmarkStart w:id="0" w:name="_GoBack"/>
+      <w:bookmarkEnd w:id="0"/>
+    </w:p>
+    <w:p>
+      <w:pPr>
+        <w:rPr>
+          <w:b/>
+        </w:rPr>
+      </w:pPr>
+      <w:r>
+        <w:tab/>
+      </w:r>
       <w:r>
         <w:rPr>
           <w:b/>
@@ -200,8 +225,6 @@
         </w:rPr>
         <w:t>And now you know enough to figure out the rest.</w:t>
       </w:r>
-      <w:bookmarkStart w:id="0" w:name="_GoBack"/>
-      <w:bookmarkEnd w:id="0"/>
     </w:p>
     <w:p>
       <w:r>
@@ -337,11 +360,11 @@
         <w:t>nutmeg</w:t>
       </w:r>
       <w:r>
-        <w:t xml:space="preserve">. There are also measuring utensils, including ½ cup, ¼ tsp, 1 tsp. The player must put the correct amounts of the correct ingredients in a bowl, which the player can then collect into a baking pan in their inventory. The player then puts the pan into an oven, and when they take it out there is either a cake if they did the puzzle correctly or a mess if they did not. They can dispose of the mess in a </w:t>
+        <w:t xml:space="preserve">. There are also measuring utensils, including ½ cup, ¼ tsp, 1 tsp. The player must put the correct amounts of the correct ingredients in a bowl, which the player can then collect into a baking pan in their inventory. The player then puts the pan into an oven, and when they take it out there is either a cake if they did the puzzle </w:t>
       </w:r>
       <w:r>
         <w:lastRenderedPageBreak/>
-        <w:t>garbage can, which will put the clean cake pan back into their inventory. If they made the cake correctly, the pan will be removed from the cake and not go back into their inventory, and the cake by itself will go into their inventory.</w:t>
+        <w:t>correctly or a mess if they did not. They can dispose of the mess in a garbage can, which will put the clean cake pan back into their inventory. If they made the cake correctly, the pan will be removed from the cake and not go back into their inventory, and the cake by itself will go into their inventory.</w:t>
       </w:r>
     </w:p>
     <w:p>
@@ -392,14 +415,18 @@
           <w:b/>
         </w:rPr>
       </w:pPr>
-      <w:proofErr w:type="spellStart"/>
-      <w:r>
-        <w:rPr>
-          <w:b/>
-        </w:rPr>
-        <w:t>Nim</w:t>
-      </w:r>
-      <w:proofErr w:type="spellEnd"/>
+      <w:r>
+        <w:rPr>
+          <w:b/>
+        </w:rPr>
+        <w:t xml:space="preserve">Nim </w:t>
+      </w:r>
+      <w:r>
+        <w:rPr>
+          <w:b/>
+        </w:rPr>
+        <w:t>–</w:t>
+      </w:r>
       <w:r>
         <w:rPr>
           <w:b/>
@@ -407,27 +434,7 @@
         <w:t xml:space="preserve"> </w:t>
       </w:r>
       <w:r>
-        <w:rPr>
-          <w:b/>
-        </w:rPr>
-        <w:t>–</w:t>
-      </w:r>
-      <w:r>
-        <w:rPr>
-          <w:b/>
-        </w:rPr>
-        <w:t xml:space="preserve"> </w:t>
-      </w:r>
-      <w:r>
-        <w:t xml:space="preserve">The player plays a game of </w:t>
-      </w:r>
-      <w:proofErr w:type="spellStart"/>
-      <w:r>
-        <w:t>Nim</w:t>
-      </w:r>
-      <w:proofErr w:type="spellEnd"/>
-      <w:r>
-        <w:t xml:space="preserve"> against an AI. There are 3 piles of coins, one with 3 coins, one with 5, and one with 7. Each turn the player or the AI will take at least 1 coin from a pile, but only from one pile. The AI will make random move</w:t>
+        <w:t>The player plays a game of Nim against an AI. There are 3 piles of coins, one with 3 coins, one with 5, and one with 7. Each turn the player or the AI will take at least 1 coin from a pile, but only from one pile. The AI will make random move</w:t>
       </w:r>
       <w:r>
         <w:t>s until it recognizes one of three</w:t>
@@ -442,15 +449,7 @@
         <w:t xml:space="preserve"> not equal</w:t>
       </w:r>
       <w:r>
-        <w:t xml:space="preserve">, the AI will take enough coins from one pile to make the two piles equal. The second is if there are 3 piles and 2 of the piles are equal to each other, the AI will take the entire pile that is not equal to the other two. The third is if there is only one pile left, the AI will take the entire pile. There are other winning states for </w:t>
-      </w:r>
-      <w:proofErr w:type="spellStart"/>
-      <w:r>
-        <w:t>Nim</w:t>
-      </w:r>
-      <w:proofErr w:type="spellEnd"/>
-      <w:r>
-        <w:t>, but these are the only three states the AI will recognize in order to give the player a better chance of winning.</w:t>
+        <w:t>, the AI will take enough coins from one pile to make the two piles equal. The second is if there are 3 piles and 2 of the piles are equal to each other, the AI will take the entire pile that is not equal to the other two. The third is if there is only one pile left, the AI will take the entire pile. There are other winning states for Nim, but these are the only three states the AI will recognize in order to give the player a better chance of winning.</w:t>
       </w:r>
     </w:p>
     <w:p>
@@ -529,15 +528,7 @@
         <w:t xml:space="preserve"> – In this </w:t>
       </w:r>
       <w:r>
-        <w:t xml:space="preserve">puzzle, a player must catch a snail before it reaches the end of a grid. There are 3 levels for this puzzle. Each grid is 10x12 squares (height x width), and there is a separate starting point for both the snail and the player. The snail moves forwards horizontally one space each turn, and the player can move </w:t>
-      </w:r>
-      <w:proofErr w:type="spellStart"/>
-      <w:r>
-        <w:t>unidirectionally</w:t>
-      </w:r>
-      <w:proofErr w:type="spellEnd"/>
-      <w:r>
-        <w:t xml:space="preserve"> 3 spaces horizontally or vertically each turn. </w:t>
+        <w:t xml:space="preserve">puzzle, a player must catch a snail before it reaches the end of a grid. There are 3 levels for this puzzle. Each grid is 10x12 squares (height x width), and there is a separate starting point for both the snail and the player. The snail moves forwards horizontally one space each turn, and the player can move unidirectionally 3 spaces horizontally or vertically each turn. </w:t>
       </w:r>
       <w:r>
         <w:t xml:space="preserve">The player and snail move during the same turn. </w:t>
@@ -613,14 +604,11 @@
         <w:rPr>
           <w:b/>
         </w:rPr>
+        <w:lastRenderedPageBreak/>
         <w:t xml:space="preserve">Word/Picture Puzzle – </w:t>
       </w:r>
       <w:r>
-        <w:t xml:space="preserve">In this puzzle, the player must match two rows of pictures. These pictures represent words that can be made into </w:t>
-      </w:r>
-      <w:r>
-        <w:lastRenderedPageBreak/>
-        <w:t>compound words when combined with the second row of pictures. The word pairings are as follows:</w:t>
+        <w:t>In this puzzle, the player must match two rows of pictures. These pictures represent words that can be made into compound words when combined with the second row of pictures. The word pairings are as follows:</w:t>
       </w:r>
     </w:p>
     <w:p>

</xml_diff>